<commit_message>
Changed walking animation for enemy unit. Removed magic values from Game.cpp
</commit_message>
<xml_diff>
--- a/Doc/Sprintverslag 01-10-2015.docx
+++ b/Doc/Sprintverslag 01-10-2015.docx
@@ -213,7 +213,7 @@
         </w:numPr>
       </w:pPr>
       <w:r>
-        <w:t>Als een speler wil ik springen zodat ik op platformen kan komen</w:t>
+        <w:t>Als speler wil ik voorwerpen kunnen oppakken om mijn karakter sterker te maken</w:t>
       </w:r>
     </w:p>
     <w:p>
@@ -225,7 +225,7 @@
         </w:numPr>
       </w:pPr>
       <w:r>
-        <w:t>Als speler wil ik voorwerpen kunnen oppakken om mijn karakter sterker te maken</w:t>
+        <w:t>Als een speler wil ik vijanden kunnen zien aanvallen om deze te ontwijken</w:t>
       </w:r>
     </w:p>
     <w:p>
@@ -237,7 +237,19 @@
         </w:numPr>
       </w:pPr>
       <w:r>
-        <w:t>Als een speler wil ik vijanden kunnen zien aanvallen om deze te ontwijken</w:t>
+        <w:t>Als een speler wil ik op de spatie knop kunnen drukken om een aanval te doen</w:t>
+      </w:r>
+    </w:p>
+    <w:p>
+      <w:pPr>
+        <w:pStyle w:val="Lijstalinea"/>
+        <w:numPr>
+          <w:ilvl w:val="0"/>
+          <w:numId w:val="3"/>
+        </w:numPr>
+      </w:pPr>
+      <w:r>
+        <w:t>Jessy Visch</w:t>
       </w:r>
     </w:p>
     <w:p>
@@ -249,7 +261,7 @@
         </w:numPr>
       </w:pPr>
       <w:r>
-        <w:t>Als een speler wil ik op de spatie knop kunnen drukken om een aanval te doen</w:t>
+        <w:t>Als speler wil ik met de camera mijn karakter volgen zodat hij niet het spel uit loopt</w:t>
       </w:r>
     </w:p>
     <w:p>
@@ -261,7 +273,7 @@
         </w:numPr>
       </w:pPr>
       <w:r>
-        <w:t>Jessy Visch</w:t>
+        <w:t>Kevin Damen</w:t>
       </w:r>
     </w:p>
     <w:p>
@@ -273,19 +285,7 @@
         </w:numPr>
       </w:pPr>
       <w:r>
-        <w:t>Als speler wil ik met de camera mijn karakter volgen zodat hij niet het spel uit loopt</w:t>
-      </w:r>
-    </w:p>
-    <w:p>
-      <w:pPr>
-        <w:pStyle w:val="Lijstalinea"/>
-        <w:numPr>
-          <w:ilvl w:val="0"/>
-          <w:numId w:val="3"/>
-        </w:numPr>
-      </w:pPr>
-      <w:r>
-        <w:t>Kevin Damen</w:t>
+        <w:t>Als speler wil ik punten kunnen verdienen om de hoogste score te behalen</w:t>
       </w:r>
     </w:p>
     <w:p>
@@ -297,18 +297,6 @@
         </w:numPr>
       </w:pPr>
       <w:r>
-        <w:t>Als speler wil ik punten kunnen verdienen om de hoogste score te behalen</w:t>
-      </w:r>
-    </w:p>
-    <w:p>
-      <w:pPr>
-        <w:pStyle w:val="Lijstalinea"/>
-        <w:numPr>
-          <w:ilvl w:val="1"/>
-          <w:numId w:val="3"/>
-        </w:numPr>
-      </w:pPr>
-      <w:r>
         <w:t>Als een speler wil ik een timer kunnen zien om bij te houden hoe lang ik over het spel doe</w:t>
       </w:r>
     </w:p>
@@ -380,8 +368,10 @@
         </w:numPr>
       </w:pPr>
       <w:r>
-        <w:t>Als speler wil ik de naam van het level kunnen zien om voortgang bij te houden</w:t>
-      </w:r>
+        <w:t>Als een speler wil ik springen zodat ik op platformen kan komen</w:t>
+      </w:r>
+      <w:bookmarkStart w:id="0" w:name="_GoBack"/>
+      <w:bookmarkEnd w:id="0"/>
     </w:p>
     <w:p>
       <w:pPr>
@@ -392,7 +382,7 @@
         </w:numPr>
       </w:pPr>
       <w:r>
-        <w:t>Als speler wil ik de punten van andere spelers wereldwijd kunnen zien om scores te vergelijken</w:t>
+        <w:t>Als speler wil ik de naam van het level kunnen zien om voortgang bij te houden</w:t>
       </w:r>
     </w:p>
     <w:p>
@@ -404,7 +394,7 @@
         </w:numPr>
       </w:pPr>
       <w:r>
-        <w:t>Als een speler wil ik mijn karakter kunnen zien dood gaan wanneer de levens op zijn</w:t>
+        <w:t>Als speler wil ik de punten van andere spelers wereldwijd kunnen zien om scores te vergelijken</w:t>
       </w:r>
     </w:p>
     <w:p>
@@ -416,7 +406,7 @@
         </w:numPr>
       </w:pPr>
       <w:r>
-        <w:t>Als speler wil ik een vijand kunnen zien dood gaan om te weten wanneer deze verslagen is</w:t>
+        <w:t>Als een speler wil ik mijn karakter kunnen zien dood gaan wanneer de levens op zijn</w:t>
       </w:r>
     </w:p>
     <w:p>
@@ -428,11 +418,7 @@
         </w:numPr>
       </w:pPr>
       <w:r>
-        <w:lastRenderedPageBreak/>
-        <w:t xml:space="preserve">Als speler wil ik levens kunnen oppakken </w:t>
-      </w:r>
-      <w:r>
-        <w:t>zodat ik langer door kan spelen</w:t>
+        <w:t>Als speler wil ik een vijand kunnen zien dood gaan om te weten wanneer deze verslagen is</w:t>
       </w:r>
     </w:p>
     <w:p>
@@ -444,7 +430,11 @@
         </w:numPr>
       </w:pPr>
       <w:r>
-        <w:t>Als speler wil ik meerdere levels kunnen spelen om meer waarde uit het spel te halen</w:t>
+        <w:lastRenderedPageBreak/>
+        <w:t xml:space="preserve">Als speler wil ik levens kunnen oppakken </w:t>
+      </w:r>
+      <w:r>
+        <w:t>zodat ik langer door kan spelen</w:t>
       </w:r>
     </w:p>
     <w:p>
@@ -456,6 +446,18 @@
         </w:numPr>
       </w:pPr>
       <w:r>
+        <w:t>Als speler wil ik meerdere levels kunnen spelen om meer waarde uit het spel te halen</w:t>
+      </w:r>
+    </w:p>
+    <w:p>
+      <w:pPr>
+        <w:pStyle w:val="Lijstalinea"/>
+        <w:numPr>
+          <w:ilvl w:val="0"/>
+          <w:numId w:val="4"/>
+        </w:numPr>
+      </w:pPr>
+      <w:r>
         <w:t>Als speler wil ik op platformen kunnen lopen om vijanden te ontwijken</w:t>
       </w:r>
     </w:p>
@@ -475,10 +477,7 @@
         <w:t>Beschrijving activiteiten</w:t>
       </w:r>
     </w:p>
-    <w:p>
-      <w:bookmarkStart w:id="0" w:name="_GoBack"/>
-      <w:bookmarkEnd w:id="0"/>
-    </w:p>
+    <w:p/>
     <w:p>
       <w:pPr>
         <w:pStyle w:val="Kop2"/>
@@ -564,7 +563,7 @@
           <w:rPr>
             <w:noProof/>
           </w:rPr>
-          <w:t>2</w:t>
+          <w:t>1</w:t>
         </w:r>
         <w:r>
           <w:rPr>
@@ -626,7 +625,7 @@
         <w:rFonts w:ascii="Symbol" w:hAnsi="Symbol" w:hint="default"/>
       </w:rPr>
     </w:lvl>
-    <w:lvl w:ilvl="1" w:tplc="08090003" w:tentative="1">
+    <w:lvl w:ilvl="1" w:tplc="08090003">
       <w:start w:val="1"/>
       <w:numFmt w:val="bullet"/>
       <w:lvlText w:val="o"/>
@@ -2096,6 +2095,15 @@
 </file>
 
 <file path=customXml/item1.xml><?xml version="1.0" encoding="utf-8"?>
+<?mso-contentType ?>
+<FormTemplates xmlns="http://schemas.microsoft.com/sharepoint/v3/contenttype/forms">
+  <Display>DocumentLibraryForm</Display>
+  <Edit>DocumentLibraryForm</Edit>
+  <New>DocumentLibraryForm</New>
+</FormTemplates>
+</file>
+
+<file path=customXml/item2.xml><?xml version="1.0" encoding="utf-8"?>
 <ct:contentTypeSchema xmlns:ct="http://schemas.microsoft.com/office/2006/metadata/contentType" xmlns:ma="http://schemas.microsoft.com/office/2006/metadata/properties/metaAttributes" ct:_="" ma:_="" ma:contentTypeName="Document" ma:contentTypeID="0x010100494F28C38F3BC84D87249B349508E0E3" ma:contentTypeVersion="" ma:contentTypeDescription="Een nieuw document maken." ma:contentTypeScope="" ma:versionID="8f9e81f2aa02d6abff70412954db54e9">
   <xsd:schema xmlns:xsd="http://www.w3.org/2001/XMLSchema" xmlns:xs="http://www.w3.org/2001/XMLSchema" xmlns:p="http://schemas.microsoft.com/office/2006/metadata/properties" xmlns:ns2="$ListId:Studiemateriaal;" targetNamespace="http://schemas.microsoft.com/office/2006/metadata/properties" ma:root="true" ma:fieldsID="2453d5120efbc7ec4a4ac5faf5d2d79d" ns2:_="">
     <xsd:import namespace="$ListId:Studiemateriaal;"/>
@@ -2252,15 +2260,6 @@
 </ct:contentTypeSchema>
 </file>
 
-<file path=customXml/item2.xml><?xml version="1.0" encoding="utf-8"?>
-<?mso-contentType ?>
-<FormTemplates xmlns="http://schemas.microsoft.com/sharepoint/v3/contenttype/forms">
-  <Display>DocumentLibraryForm</Display>
-  <Edit>DocumentLibraryForm</Edit>
-  <New>DocumentLibraryForm</New>
-</FormTemplates>
-</file>
-
 <file path=customXml/item3.xml><?xml version="1.0" encoding="utf-8"?>
 <p:properties xmlns:p="http://schemas.microsoft.com/office/2006/metadata/properties" xmlns:xsi="http://www.w3.org/2001/XMLSchema-instance" xmlns:pc="http://schemas.microsoft.com/office/infopath/2007/PartnerControls">
   <documentManagement>
@@ -2272,6 +2271,14 @@
 </file>
 
 <file path=customXml/itemProps1.xml><?xml version="1.0" encoding="utf-8"?>
+<ds:datastoreItem xmlns:ds="http://schemas.openxmlformats.org/officeDocument/2006/customXml" ds:itemID="{63F7933D-0AE8-4ADE-A81F-3B94AB668EA8}">
+  <ds:schemaRefs>
+    <ds:schemaRef ds:uri="http://schemas.microsoft.com/sharepoint/v3/contenttype/forms"/>
+  </ds:schemaRefs>
+</ds:datastoreItem>
+</file>
+
+<file path=customXml/itemProps2.xml><?xml version="1.0" encoding="utf-8"?>
 <ds:datastoreItem xmlns:ds="http://schemas.openxmlformats.org/officeDocument/2006/customXml" ds:itemID="{A85AD33D-A8CA-4BC9-A611-C172D91BE606}">
   <ds:schemaRefs>
     <ds:schemaRef ds:uri="http://schemas.microsoft.com/office/2006/metadata/contentType"/>
@@ -2289,14 +2296,6 @@
 </ds:datastoreItem>
 </file>
 
-<file path=customXml/itemProps2.xml><?xml version="1.0" encoding="utf-8"?>
-<ds:datastoreItem xmlns:ds="http://schemas.openxmlformats.org/officeDocument/2006/customXml" ds:itemID="{63F7933D-0AE8-4ADE-A81F-3B94AB668EA8}">
-  <ds:schemaRefs>
-    <ds:schemaRef ds:uri="http://schemas.microsoft.com/sharepoint/v3/contenttype/forms"/>
-  </ds:schemaRefs>
-</ds:datastoreItem>
-</file>
-
 <file path=customXml/itemProps3.xml><?xml version="1.0" encoding="utf-8"?>
 <ds:datastoreItem xmlns:ds="http://schemas.openxmlformats.org/officeDocument/2006/customXml" ds:itemID="{245CF26A-A19D-4A25-AEDA-6DE52EDB04B5}">
   <ds:schemaRefs>

</xml_diff>

<commit_message>
Changes to animations enemy and player. Removed magic value from main
</commit_message>
<xml_diff>
--- a/Doc/Sprintverslag 01-10-2015.docx
+++ b/Doc/Sprintverslag 01-10-2015.docx
@@ -191,6 +191,15 @@
         </w:rPr>
         <w:t xml:space="preserve"> User Stories</w:t>
       </w:r>
+      <w:r>
+        <w:rPr>
+          <w:sz w:val="24"/>
+          <w:lang w:val="nl-NL"/>
+        </w:rPr>
+        <w:t xml:space="preserve"> (huidige sprint)</w:t>
+      </w:r>
+      <w:bookmarkStart w:id="0" w:name="_GoBack"/>
+      <w:bookmarkEnd w:id="0"/>
     </w:p>
     <w:p>
       <w:pPr>
@@ -370,8 +379,6 @@
       <w:r>
         <w:t>Als een speler wil ik springen zodat ik op platformen kan komen</w:t>
       </w:r>
-      <w:bookmarkStart w:id="0" w:name="_GoBack"/>
-      <w:bookmarkEnd w:id="0"/>
     </w:p>
     <w:p>
       <w:pPr>
@@ -563,7 +570,7 @@
           <w:rPr>
             <w:noProof/>
           </w:rPr>
-          <w:t>1</w:t>
+          <w:t>2</w:t>
         </w:r>
         <w:r>
           <w:rPr>

</xml_diff>

<commit_message>
Removed collision & gravity to get a clean start
</commit_message>
<xml_diff>
--- a/Doc/Sprintverslag 01-10-2015.docx
+++ b/Doc/Sprintverslag 01-10-2015.docx
@@ -113,7 +113,15 @@
     </w:p>
     <w:p>
       <w:r>
-        <w:t>Het team heeft een aantal user-stories gekozen om uit te werken tot een werkend geheel. Dit document is een verslag van de resultaten.</w:t>
+        <w:t>Het team heeft een aantal user-</w:t>
+      </w:r>
+      <w:proofErr w:type="spellStart"/>
+      <w:r>
+        <w:t>stories</w:t>
+      </w:r>
+      <w:proofErr w:type="spellEnd"/>
+      <w:r>
+        <w:t xml:space="preserve"> gekozen om uit te werken tot een werkend geheel. Dit document is een verslag van de resultaten.</w:t>
       </w:r>
     </w:p>
     <w:p>
@@ -130,8 +138,13 @@
         </w:numPr>
       </w:pPr>
       <w:r>
-        <w:t>Geplande user stories</w:t>
-      </w:r>
+        <w:t xml:space="preserve">Geplande user </w:t>
+      </w:r>
+      <w:proofErr w:type="spellStart"/>
+      <w:r>
+        <w:t>stories</w:t>
+      </w:r>
+      <w:proofErr w:type="spellEnd"/>
     </w:p>
     <w:p>
       <w:pPr>
@@ -142,8 +155,13 @@
         </w:numPr>
       </w:pPr>
       <w:r>
-        <w:t>Afgeronde user stories</w:t>
-      </w:r>
+        <w:t xml:space="preserve">Afgeronde user </w:t>
+      </w:r>
+      <w:proofErr w:type="spellStart"/>
+      <w:r>
+        <w:t>stories</w:t>
+      </w:r>
+      <w:proofErr w:type="spellEnd"/>
     </w:p>
     <w:p>
       <w:pPr>
@@ -154,8 +172,13 @@
         </w:numPr>
       </w:pPr>
       <w:r>
-        <w:t>Verdere user stories</w:t>
-      </w:r>
+        <w:t xml:space="preserve">Verdere user </w:t>
+      </w:r>
+      <w:proofErr w:type="spellStart"/>
+      <w:r>
+        <w:t>stories</w:t>
+      </w:r>
+      <w:proofErr w:type="spellEnd"/>
     </w:p>
     <w:p>
       <w:pPr>
@@ -189,17 +212,24 @@
           <w:sz w:val="24"/>
           <w:lang w:val="nl-NL"/>
         </w:rPr>
-        <w:t xml:space="preserve"> User Stories</w:t>
-      </w:r>
+        <w:t xml:space="preserve"> User </w:t>
+      </w:r>
+      <w:proofErr w:type="spellStart"/>
       <w:r>
         <w:rPr>
           <w:sz w:val="24"/>
           <w:lang w:val="nl-NL"/>
         </w:rPr>
+        <w:t>Stories</w:t>
+      </w:r>
+      <w:proofErr w:type="spellEnd"/>
+      <w:r>
+        <w:rPr>
+          <w:sz w:val="24"/>
+          <w:lang w:val="nl-NL"/>
+        </w:rPr>
         <w:t xml:space="preserve"> (huidige sprint)</w:t>
       </w:r>
-      <w:bookmarkStart w:id="0" w:name="_GoBack"/>
-      <w:bookmarkEnd w:id="0"/>
     </w:p>
     <w:p>
       <w:pPr>
@@ -246,8 +276,10 @@
         </w:numPr>
       </w:pPr>
       <w:r>
-        <w:t>Als een speler wil ik op de spatie knop kunnen drukken om een aanval te doen</w:t>
-      </w:r>
+        <w:t>Als een speler wil ik springen zodat ik op platformen kan komen</w:t>
+      </w:r>
+      <w:bookmarkStart w:id="0" w:name="_GoBack"/>
+      <w:bookmarkEnd w:id="0"/>
     </w:p>
     <w:p>
       <w:pPr>
@@ -322,8 +354,17 @@
           <w:sz w:val="24"/>
           <w:lang w:val="nl-NL"/>
         </w:rPr>
-        <w:t>Afgeronde User Stories</w:t>
-      </w:r>
+        <w:t xml:space="preserve">Afgeronde User </w:t>
+      </w:r>
+      <w:proofErr w:type="spellStart"/>
+      <w:r>
+        <w:rPr>
+          <w:sz w:val="24"/>
+          <w:lang w:val="nl-NL"/>
+        </w:rPr>
+        <w:t>Stories</w:t>
+      </w:r>
+      <w:proofErr w:type="spellEnd"/>
     </w:p>
     <w:p>
       <w:pPr>
@@ -341,19 +382,43 @@
           <w:lang w:val="en-GB"/>
         </w:rPr>
       </w:pPr>
+      <w:proofErr w:type="spellStart"/>
       <w:r>
         <w:rPr>
           <w:sz w:val="24"/>
           <w:lang w:val="en-GB"/>
         </w:rPr>
-        <w:t>Verdere User Stories</w:t>
-      </w:r>
+        <w:t>Verdere</w:t>
+      </w:r>
+      <w:proofErr w:type="spellEnd"/>
       <w:r>
         <w:rPr>
           <w:sz w:val="24"/>
           <w:lang w:val="en-GB"/>
         </w:rPr>
+        <w:t xml:space="preserve"> User Stories</w:t>
+      </w:r>
+      <w:r>
+        <w:rPr>
+          <w:sz w:val="24"/>
+          <w:lang w:val="en-GB"/>
+        </w:rPr>
         <w:t xml:space="preserve"> / To do</w:t>
+      </w:r>
+    </w:p>
+    <w:p>
+      <w:pPr>
+        <w:pStyle w:val="Lijstalinea"/>
+        <w:numPr>
+          <w:ilvl w:val="0"/>
+          <w:numId w:val="3"/>
+        </w:numPr>
+      </w:pPr>
+      <w:r>
+        <w:t>Als een speler wil ik op de escape knop kunnen drukken om het spel te pauzeren</w:t>
+      </w:r>
+      <w:r>
+        <w:t xml:space="preserve"> </w:t>
       </w:r>
     </w:p>
     <w:p>
@@ -365,19 +430,7 @@
         </w:numPr>
       </w:pPr>
       <w:r>
-        <w:t>Als een speler wil ik op de escape knop kunnen drukken om het spel te pauzeren</w:t>
-      </w:r>
-    </w:p>
-    <w:p>
-      <w:pPr>
-        <w:pStyle w:val="Lijstalinea"/>
-        <w:numPr>
-          <w:ilvl w:val="0"/>
-          <w:numId w:val="4"/>
-        </w:numPr>
-      </w:pPr>
-      <w:r>
-        <w:t>Als een speler wil ik springen zodat ik op platformen kan komen</w:t>
+        <w:t>Als een speler wil ik op de spatie knop kunnen drukken om een aanval te doen</w:t>
       </w:r>
     </w:p>
     <w:p>
@@ -2102,15 +2155,6 @@
 </file>
 
 <file path=customXml/item1.xml><?xml version="1.0" encoding="utf-8"?>
-<?mso-contentType ?>
-<FormTemplates xmlns="http://schemas.microsoft.com/sharepoint/v3/contenttype/forms">
-  <Display>DocumentLibraryForm</Display>
-  <Edit>DocumentLibraryForm</Edit>
-  <New>DocumentLibraryForm</New>
-</FormTemplates>
-</file>
-
-<file path=customXml/item2.xml><?xml version="1.0" encoding="utf-8"?>
 <ct:contentTypeSchema xmlns:ct="http://schemas.microsoft.com/office/2006/metadata/contentType" xmlns:ma="http://schemas.microsoft.com/office/2006/metadata/properties/metaAttributes" ct:_="" ma:_="" ma:contentTypeName="Document" ma:contentTypeID="0x010100494F28C38F3BC84D87249B349508E0E3" ma:contentTypeVersion="" ma:contentTypeDescription="Een nieuw document maken." ma:contentTypeScope="" ma:versionID="8f9e81f2aa02d6abff70412954db54e9">
   <xsd:schema xmlns:xsd="http://www.w3.org/2001/XMLSchema" xmlns:xs="http://www.w3.org/2001/XMLSchema" xmlns:p="http://schemas.microsoft.com/office/2006/metadata/properties" xmlns:ns2="$ListId:Studiemateriaal;" targetNamespace="http://schemas.microsoft.com/office/2006/metadata/properties" ma:root="true" ma:fieldsID="2453d5120efbc7ec4a4ac5faf5d2d79d" ns2:_="">
     <xsd:import namespace="$ListId:Studiemateriaal;"/>
@@ -2267,6 +2311,15 @@
 </ct:contentTypeSchema>
 </file>
 
+<file path=customXml/item2.xml><?xml version="1.0" encoding="utf-8"?>
+<?mso-contentType ?>
+<FormTemplates xmlns="http://schemas.microsoft.com/sharepoint/v3/contenttype/forms">
+  <Display>DocumentLibraryForm</Display>
+  <Edit>DocumentLibraryForm</Edit>
+  <New>DocumentLibraryForm</New>
+</FormTemplates>
+</file>
+
 <file path=customXml/item3.xml><?xml version="1.0" encoding="utf-8"?>
 <p:properties xmlns:p="http://schemas.microsoft.com/office/2006/metadata/properties" xmlns:xsi="http://www.w3.org/2001/XMLSchema-instance" xmlns:pc="http://schemas.microsoft.com/office/infopath/2007/PartnerControls">
   <documentManagement>
@@ -2278,14 +2331,6 @@
 </file>
 
 <file path=customXml/itemProps1.xml><?xml version="1.0" encoding="utf-8"?>
-<ds:datastoreItem xmlns:ds="http://schemas.openxmlformats.org/officeDocument/2006/customXml" ds:itemID="{63F7933D-0AE8-4ADE-A81F-3B94AB668EA8}">
-  <ds:schemaRefs>
-    <ds:schemaRef ds:uri="http://schemas.microsoft.com/sharepoint/v3/contenttype/forms"/>
-  </ds:schemaRefs>
-</ds:datastoreItem>
-</file>
-
-<file path=customXml/itemProps2.xml><?xml version="1.0" encoding="utf-8"?>
 <ds:datastoreItem xmlns:ds="http://schemas.openxmlformats.org/officeDocument/2006/customXml" ds:itemID="{A85AD33D-A8CA-4BC9-A611-C172D91BE606}">
   <ds:schemaRefs>
     <ds:schemaRef ds:uri="http://schemas.microsoft.com/office/2006/metadata/contentType"/>
@@ -2303,6 +2348,14 @@
 </ds:datastoreItem>
 </file>
 
+<file path=customXml/itemProps2.xml><?xml version="1.0" encoding="utf-8"?>
+<ds:datastoreItem xmlns:ds="http://schemas.openxmlformats.org/officeDocument/2006/customXml" ds:itemID="{63F7933D-0AE8-4ADE-A81F-3B94AB668EA8}">
+  <ds:schemaRefs>
+    <ds:schemaRef ds:uri="http://schemas.microsoft.com/sharepoint/v3/contenttype/forms"/>
+  </ds:schemaRefs>
+</ds:datastoreItem>
+</file>
+
 <file path=customXml/itemProps3.xml><?xml version="1.0" encoding="utf-8"?>
 <ds:datastoreItem xmlns:ds="http://schemas.openxmlformats.org/officeDocument/2006/customXml" ds:itemID="{245CF26A-A19D-4A25-AEDA-6DE52EDB04B5}">
   <ds:schemaRefs>

</xml_diff>

<commit_message>
Added damage variabe to player. Added filters to files
</commit_message>
<xml_diff>
--- a/Doc/Sprintverslag 01-10-2015.docx
+++ b/Doc/Sprintverslag 01-10-2015.docx
@@ -252,8 +252,10 @@
         </w:numPr>
       </w:pPr>
       <w:r>
-        <w:t>Als speler wil ik voorwerpen kunnen oppakken om mijn karakter sterker te maken</w:t>
-      </w:r>
+        <w:t>Als een speler wil ik springen zodat ik op platformen kan komen</w:t>
+      </w:r>
+      <w:bookmarkStart w:id="0" w:name="_GoBack"/>
+      <w:bookmarkEnd w:id="0"/>
     </w:p>
     <w:p>
       <w:pPr>
@@ -264,7 +266,7 @@
         </w:numPr>
       </w:pPr>
       <w:r>
-        <w:t>Als een speler wil ik vijanden kunnen zien aanvallen om deze te ontwijken</w:t>
+        <w:t>Als speler wil ik voorwerpen kunnen oppakken om mijn karakter sterker te maken</w:t>
       </w:r>
     </w:p>
     <w:p>
@@ -276,10 +278,8 @@
         </w:numPr>
       </w:pPr>
       <w:r>
-        <w:t>Als een speler wil ik springen zodat ik op platformen kan komen</w:t>
-      </w:r>
-      <w:bookmarkStart w:id="0" w:name="_GoBack"/>
-      <w:bookmarkEnd w:id="0"/>
+        <w:t>Als een speler wil ik vijanden kunnen zien aanvallen om deze te ontwijken</w:t>
+      </w:r>
     </w:p>
     <w:p>
       <w:pPr>
@@ -2155,6 +2155,15 @@
 </file>
 
 <file path=customXml/item1.xml><?xml version="1.0" encoding="utf-8"?>
+<?mso-contentType ?>
+<FormTemplates xmlns="http://schemas.microsoft.com/sharepoint/v3/contenttype/forms">
+  <Display>DocumentLibraryForm</Display>
+  <Edit>DocumentLibraryForm</Edit>
+  <New>DocumentLibraryForm</New>
+</FormTemplates>
+</file>
+
+<file path=customXml/item2.xml><?xml version="1.0" encoding="utf-8"?>
 <ct:contentTypeSchema xmlns:ct="http://schemas.microsoft.com/office/2006/metadata/contentType" xmlns:ma="http://schemas.microsoft.com/office/2006/metadata/properties/metaAttributes" ct:_="" ma:_="" ma:contentTypeName="Document" ma:contentTypeID="0x010100494F28C38F3BC84D87249B349508E0E3" ma:contentTypeVersion="" ma:contentTypeDescription="Een nieuw document maken." ma:contentTypeScope="" ma:versionID="8f9e81f2aa02d6abff70412954db54e9">
   <xsd:schema xmlns:xsd="http://www.w3.org/2001/XMLSchema" xmlns:xs="http://www.w3.org/2001/XMLSchema" xmlns:p="http://schemas.microsoft.com/office/2006/metadata/properties" xmlns:ns2="$ListId:Studiemateriaal;" targetNamespace="http://schemas.microsoft.com/office/2006/metadata/properties" ma:root="true" ma:fieldsID="2453d5120efbc7ec4a4ac5faf5d2d79d" ns2:_="">
     <xsd:import namespace="$ListId:Studiemateriaal;"/>
@@ -2311,15 +2320,6 @@
 </ct:contentTypeSchema>
 </file>
 
-<file path=customXml/item2.xml><?xml version="1.0" encoding="utf-8"?>
-<?mso-contentType ?>
-<FormTemplates xmlns="http://schemas.microsoft.com/sharepoint/v3/contenttype/forms">
-  <Display>DocumentLibraryForm</Display>
-  <Edit>DocumentLibraryForm</Edit>
-  <New>DocumentLibraryForm</New>
-</FormTemplates>
-</file>
-
 <file path=customXml/item3.xml><?xml version="1.0" encoding="utf-8"?>
 <p:properties xmlns:p="http://schemas.microsoft.com/office/2006/metadata/properties" xmlns:xsi="http://www.w3.org/2001/XMLSchema-instance" xmlns:pc="http://schemas.microsoft.com/office/infopath/2007/PartnerControls">
   <documentManagement>
@@ -2331,6 +2331,14 @@
 </file>
 
 <file path=customXml/itemProps1.xml><?xml version="1.0" encoding="utf-8"?>
+<ds:datastoreItem xmlns:ds="http://schemas.openxmlformats.org/officeDocument/2006/customXml" ds:itemID="{63F7933D-0AE8-4ADE-A81F-3B94AB668EA8}">
+  <ds:schemaRefs>
+    <ds:schemaRef ds:uri="http://schemas.microsoft.com/sharepoint/v3/contenttype/forms"/>
+  </ds:schemaRefs>
+</ds:datastoreItem>
+</file>
+
+<file path=customXml/itemProps2.xml><?xml version="1.0" encoding="utf-8"?>
 <ds:datastoreItem xmlns:ds="http://schemas.openxmlformats.org/officeDocument/2006/customXml" ds:itemID="{A85AD33D-A8CA-4BC9-A611-C172D91BE606}">
   <ds:schemaRefs>
     <ds:schemaRef ds:uri="http://schemas.microsoft.com/office/2006/metadata/contentType"/>
@@ -2348,14 +2356,6 @@
 </ds:datastoreItem>
 </file>
 
-<file path=customXml/itemProps2.xml><?xml version="1.0" encoding="utf-8"?>
-<ds:datastoreItem xmlns:ds="http://schemas.openxmlformats.org/officeDocument/2006/customXml" ds:itemID="{63F7933D-0AE8-4ADE-A81F-3B94AB668EA8}">
-  <ds:schemaRefs>
-    <ds:schemaRef ds:uri="http://schemas.microsoft.com/sharepoint/v3/contenttype/forms"/>
-  </ds:schemaRefs>
-</ds:datastoreItem>
-</file>
-
 <file path=customXml/itemProps3.xml><?xml version="1.0" encoding="utf-8"?>
 <ds:datastoreItem xmlns:ds="http://schemas.openxmlformats.org/officeDocument/2006/customXml" ds:itemID="{245CF26A-A19D-4A25-AEDA-6DE52EDB04B5}">
   <ds:schemaRefs>

</xml_diff>

<commit_message>
changed user story in document
</commit_message>
<xml_diff>
--- a/Doc/Sprintverslag 01-10-2015.docx
+++ b/Doc/Sprintverslag 01-10-2015.docx
@@ -113,15 +113,7 @@
     </w:p>
     <w:p>
       <w:r>
-        <w:t>Het team heeft een aantal user-</w:t>
-      </w:r>
-      <w:proofErr w:type="spellStart"/>
-      <w:r>
-        <w:t>stories</w:t>
-      </w:r>
-      <w:proofErr w:type="spellEnd"/>
-      <w:r>
-        <w:t xml:space="preserve"> gekozen om uit te werken tot een werkend geheel. Dit document is een verslag van de resultaten.</w:t>
+        <w:t>Het team heeft een aantal user-stories gekozen om uit te werken tot een werkend geheel. Dit document is een verslag van de resultaten.</w:t>
       </w:r>
     </w:p>
     <w:p>
@@ -138,13 +130,8 @@
         </w:numPr>
       </w:pPr>
       <w:r>
-        <w:t xml:space="preserve">Geplande user </w:t>
-      </w:r>
-      <w:proofErr w:type="spellStart"/>
-      <w:r>
-        <w:t>stories</w:t>
-      </w:r>
-      <w:proofErr w:type="spellEnd"/>
+        <w:t>Geplande user stories</w:t>
+      </w:r>
     </w:p>
     <w:p>
       <w:pPr>
@@ -155,13 +142,8 @@
         </w:numPr>
       </w:pPr>
       <w:r>
-        <w:t xml:space="preserve">Afgeronde user </w:t>
-      </w:r>
-      <w:proofErr w:type="spellStart"/>
-      <w:r>
-        <w:t>stories</w:t>
-      </w:r>
-      <w:proofErr w:type="spellEnd"/>
+        <w:t>Afgeronde user stories</w:t>
+      </w:r>
     </w:p>
     <w:p>
       <w:pPr>
@@ -172,13 +154,8 @@
         </w:numPr>
       </w:pPr>
       <w:r>
-        <w:t xml:space="preserve">Verdere user </w:t>
-      </w:r>
-      <w:proofErr w:type="spellStart"/>
-      <w:r>
-        <w:t>stories</w:t>
-      </w:r>
-      <w:proofErr w:type="spellEnd"/>
+        <w:t>Verdere user stories</w:t>
+      </w:r>
     </w:p>
     <w:p>
       <w:pPr>
@@ -212,17 +189,8 @@
           <w:sz w:val="24"/>
           <w:lang w:val="nl-NL"/>
         </w:rPr>
-        <w:t xml:space="preserve"> User </w:t>
-      </w:r>
-      <w:proofErr w:type="spellStart"/>
-      <w:r>
-        <w:rPr>
-          <w:sz w:val="24"/>
-          <w:lang w:val="nl-NL"/>
-        </w:rPr>
-        <w:t>Stories</w:t>
-      </w:r>
-      <w:proofErr w:type="spellEnd"/>
+        <w:t xml:space="preserve"> User Stories</w:t>
+      </w:r>
       <w:r>
         <w:rPr>
           <w:sz w:val="24"/>
@@ -254,8 +222,6 @@
       <w:r>
         <w:t>Als een speler wil ik springen zodat ik op platformen kan komen</w:t>
       </w:r>
-      <w:bookmarkStart w:id="0" w:name="_GoBack"/>
-      <w:bookmarkEnd w:id="0"/>
     </w:p>
     <w:p>
       <w:pPr>
@@ -266,7 +232,7 @@
         </w:numPr>
       </w:pPr>
       <w:r>
-        <w:t>Als speler wil ik voorwerpen kunnen oppakken om mijn karakter sterker te maken</w:t>
+        <w:t>Als speler wil ik op platformen kunnen lopen om vijanden te ontwijken</w:t>
       </w:r>
     </w:p>
     <w:p>
@@ -278,6 +244,18 @@
         </w:numPr>
       </w:pPr>
       <w:r>
+        <w:t>Als speler wil ik voorwerpen kunnen oppakken om mijn karakter sterker te maken</w:t>
+      </w:r>
+    </w:p>
+    <w:p>
+      <w:pPr>
+        <w:pStyle w:val="Lijstalinea"/>
+        <w:numPr>
+          <w:ilvl w:val="1"/>
+          <w:numId w:val="3"/>
+        </w:numPr>
+      </w:pPr>
+      <w:r>
         <w:t>Als een speler wil ik vijanden kunnen zien aanvallen om deze te ontwijken</w:t>
       </w:r>
     </w:p>
@@ -354,17 +332,8 @@
           <w:sz w:val="24"/>
           <w:lang w:val="nl-NL"/>
         </w:rPr>
-        <w:t xml:space="preserve">Afgeronde User </w:t>
-      </w:r>
-      <w:proofErr w:type="spellStart"/>
-      <w:r>
-        <w:rPr>
-          <w:sz w:val="24"/>
-          <w:lang w:val="nl-NL"/>
-        </w:rPr>
-        <w:t>Stories</w:t>
-      </w:r>
-      <w:proofErr w:type="spellEnd"/>
+        <w:t>Afgeronde User Stories</w:t>
+      </w:r>
     </w:p>
     <w:p>
       <w:pPr>
@@ -382,21 +351,12 @@
           <w:lang w:val="en-GB"/>
         </w:rPr>
       </w:pPr>
-      <w:proofErr w:type="spellStart"/>
       <w:r>
         <w:rPr>
           <w:sz w:val="24"/>
           <w:lang w:val="en-GB"/>
         </w:rPr>
-        <w:t>Verdere</w:t>
-      </w:r>
-      <w:proofErr w:type="spellEnd"/>
-      <w:r>
-        <w:rPr>
-          <w:sz w:val="24"/>
-          <w:lang w:val="en-GB"/>
-        </w:rPr>
-        <w:t xml:space="preserve"> User Stories</w:t>
+        <w:t>Verdere User Stories</w:t>
       </w:r>
       <w:r>
         <w:rPr>
@@ -432,6 +392,8 @@
       <w:r>
         <w:t>Als een speler wil ik op de spatie knop kunnen drukken om een aanval te doen</w:t>
       </w:r>
+      <w:bookmarkStart w:id="0" w:name="_GoBack"/>
+      <w:bookmarkEnd w:id="0"/>
     </w:p>
     <w:p>
       <w:pPr>
@@ -478,6 +440,7 @@
         </w:numPr>
       </w:pPr>
       <w:r>
+        <w:lastRenderedPageBreak/>
         <w:t>Als speler wil ik een vijand kunnen zien dood gaan om te weten wanneer deze verslagen is</w:t>
       </w:r>
     </w:p>
@@ -490,7 +453,6 @@
         </w:numPr>
       </w:pPr>
       <w:r>
-        <w:lastRenderedPageBreak/>
         <w:t xml:space="preserve">Als speler wil ik levens kunnen oppakken </w:t>
       </w:r>
       <w:r>
@@ -507,18 +469,6 @@
       </w:pPr>
       <w:r>
         <w:t>Als speler wil ik meerdere levels kunnen spelen om meer waarde uit het spel te halen</w:t>
-      </w:r>
-    </w:p>
-    <w:p>
-      <w:pPr>
-        <w:pStyle w:val="Lijstalinea"/>
-        <w:numPr>
-          <w:ilvl w:val="0"/>
-          <w:numId w:val="4"/>
-        </w:numPr>
-      </w:pPr>
-      <w:r>
-        <w:t>Als speler wil ik op platformen kunnen lopen om vijanden te ontwijken</w:t>
       </w:r>
     </w:p>
     <w:p>
@@ -623,7 +573,7 @@
           <w:rPr>
             <w:noProof/>
           </w:rPr>
-          <w:t>2</w:t>
+          <w:t>1</w:t>
         </w:r>
         <w:r>
           <w:rPr>
@@ -2155,15 +2105,6 @@
 </file>
 
 <file path=customXml/item1.xml><?xml version="1.0" encoding="utf-8"?>
-<?mso-contentType ?>
-<FormTemplates xmlns="http://schemas.microsoft.com/sharepoint/v3/contenttype/forms">
-  <Display>DocumentLibraryForm</Display>
-  <Edit>DocumentLibraryForm</Edit>
-  <New>DocumentLibraryForm</New>
-</FormTemplates>
-</file>
-
-<file path=customXml/item2.xml><?xml version="1.0" encoding="utf-8"?>
 <ct:contentTypeSchema xmlns:ct="http://schemas.microsoft.com/office/2006/metadata/contentType" xmlns:ma="http://schemas.microsoft.com/office/2006/metadata/properties/metaAttributes" ct:_="" ma:_="" ma:contentTypeName="Document" ma:contentTypeID="0x010100494F28C38F3BC84D87249B349508E0E3" ma:contentTypeVersion="" ma:contentTypeDescription="Een nieuw document maken." ma:contentTypeScope="" ma:versionID="8f9e81f2aa02d6abff70412954db54e9">
   <xsd:schema xmlns:xsd="http://www.w3.org/2001/XMLSchema" xmlns:xs="http://www.w3.org/2001/XMLSchema" xmlns:p="http://schemas.microsoft.com/office/2006/metadata/properties" xmlns:ns2="$ListId:Studiemateriaal;" targetNamespace="http://schemas.microsoft.com/office/2006/metadata/properties" ma:root="true" ma:fieldsID="2453d5120efbc7ec4a4ac5faf5d2d79d" ns2:_="">
     <xsd:import namespace="$ListId:Studiemateriaal;"/>
@@ -2320,6 +2261,15 @@
 </ct:contentTypeSchema>
 </file>
 
+<file path=customXml/item2.xml><?xml version="1.0" encoding="utf-8"?>
+<?mso-contentType ?>
+<FormTemplates xmlns="http://schemas.microsoft.com/sharepoint/v3/contenttype/forms">
+  <Display>DocumentLibraryForm</Display>
+  <Edit>DocumentLibraryForm</Edit>
+  <New>DocumentLibraryForm</New>
+</FormTemplates>
+</file>
+
 <file path=customXml/item3.xml><?xml version="1.0" encoding="utf-8"?>
 <p:properties xmlns:p="http://schemas.microsoft.com/office/2006/metadata/properties" xmlns:xsi="http://www.w3.org/2001/XMLSchema-instance" xmlns:pc="http://schemas.microsoft.com/office/infopath/2007/PartnerControls">
   <documentManagement>
@@ -2331,14 +2281,6 @@
 </file>
 
 <file path=customXml/itemProps1.xml><?xml version="1.0" encoding="utf-8"?>
-<ds:datastoreItem xmlns:ds="http://schemas.openxmlformats.org/officeDocument/2006/customXml" ds:itemID="{63F7933D-0AE8-4ADE-A81F-3B94AB668EA8}">
-  <ds:schemaRefs>
-    <ds:schemaRef ds:uri="http://schemas.microsoft.com/sharepoint/v3/contenttype/forms"/>
-  </ds:schemaRefs>
-</ds:datastoreItem>
-</file>
-
-<file path=customXml/itemProps2.xml><?xml version="1.0" encoding="utf-8"?>
 <ds:datastoreItem xmlns:ds="http://schemas.openxmlformats.org/officeDocument/2006/customXml" ds:itemID="{A85AD33D-A8CA-4BC9-A611-C172D91BE606}">
   <ds:schemaRefs>
     <ds:schemaRef ds:uri="http://schemas.microsoft.com/office/2006/metadata/contentType"/>
@@ -2356,6 +2298,14 @@
 </ds:datastoreItem>
 </file>
 
+<file path=customXml/itemProps2.xml><?xml version="1.0" encoding="utf-8"?>
+<ds:datastoreItem xmlns:ds="http://schemas.openxmlformats.org/officeDocument/2006/customXml" ds:itemID="{63F7933D-0AE8-4ADE-A81F-3B94AB668EA8}">
+  <ds:schemaRefs>
+    <ds:schemaRef ds:uri="http://schemas.microsoft.com/sharepoint/v3/contenttype/forms"/>
+  </ds:schemaRefs>
+</ds:datastoreItem>
+</file>
+
 <file path=customXml/itemProps3.xml><?xml version="1.0" encoding="utf-8"?>
 <ds:datastoreItem xmlns:ds="http://schemas.openxmlformats.org/officeDocument/2006/customXml" ds:itemID="{245CF26A-A19D-4A25-AEDA-6DE52EDB04B5}">
   <ds:schemaRefs>

</xml_diff>

<commit_message>
Added logic for player weapon swings
</commit_message>
<xml_diff>
--- a/Doc/Sprintverslag 01-10-2015.docx
+++ b/Doc/Sprintverslag 01-10-2015.docx
@@ -254,6 +254,54 @@
       <w:r>
         <w:t>Als een speler wil ik springen zodat ik op platformen kan komen</w:t>
       </w:r>
+    </w:p>
+    <w:p>
+      <w:pPr>
+        <w:pStyle w:val="Lijstalinea"/>
+        <w:numPr>
+          <w:ilvl w:val="1"/>
+          <w:numId w:val="3"/>
+        </w:numPr>
+      </w:pPr>
+      <w:r>
+        <w:t>Als speler wil ik voorwerpen kunnen oppakken om mijn karakter sterker te maken</w:t>
+      </w:r>
+    </w:p>
+    <w:p>
+      <w:pPr>
+        <w:pStyle w:val="Lijstalinea"/>
+        <w:numPr>
+          <w:ilvl w:val="1"/>
+          <w:numId w:val="3"/>
+        </w:numPr>
+      </w:pPr>
+      <w:r>
+        <w:t>Als een speler wil ik op de spatie knop kunnen drukken om een aanval te doen</w:t>
+      </w:r>
+    </w:p>
+    <w:p>
+      <w:pPr>
+        <w:pStyle w:val="Lijstalinea"/>
+        <w:numPr>
+          <w:ilvl w:val="0"/>
+          <w:numId w:val="3"/>
+        </w:numPr>
+      </w:pPr>
+      <w:r>
+        <w:t>Jessy Visch</w:t>
+      </w:r>
+    </w:p>
+    <w:p>
+      <w:pPr>
+        <w:pStyle w:val="Lijstalinea"/>
+        <w:numPr>
+          <w:ilvl w:val="1"/>
+          <w:numId w:val="3"/>
+        </w:numPr>
+      </w:pPr>
+      <w:r>
+        <w:t>Als speler wil ik met de camera mijn karakter volgen zodat hij niet het spel uit loopt</w:t>
+      </w:r>
       <w:bookmarkStart w:id="0" w:name="_GoBack"/>
       <w:bookmarkEnd w:id="0"/>
     </w:p>
@@ -261,12 +309,24 @@
       <w:pPr>
         <w:pStyle w:val="Lijstalinea"/>
         <w:numPr>
+          <w:ilvl w:val="0"/>
+          <w:numId w:val="3"/>
+        </w:numPr>
+      </w:pPr>
+      <w:r>
+        <w:t>Kevin Damen</w:t>
+      </w:r>
+    </w:p>
+    <w:p>
+      <w:pPr>
+        <w:pStyle w:val="Lijstalinea"/>
+        <w:numPr>
           <w:ilvl w:val="1"/>
           <w:numId w:val="3"/>
         </w:numPr>
       </w:pPr>
       <w:r>
-        <w:t>Als speler wil ik voorwerpen kunnen oppakken om mijn karakter sterker te maken</w:t>
+        <w:t>Als speler wil ik punten kunnen verdienen om de hoogste score te behalen</w:t>
       </w:r>
     </w:p>
     <w:p>
@@ -278,7 +338,123 @@
         </w:numPr>
       </w:pPr>
       <w:r>
-        <w:t>Als een speler wil ik vijanden kunnen zien aanvallen om deze te ontwijken</w:t>
+        <w:t>Als een speler wil ik een timer kunnen zien om bij te houden hoe lang ik over het spel doe</w:t>
+      </w:r>
+    </w:p>
+    <w:p>
+      <w:pPr>
+        <w:pStyle w:val="Kop2"/>
+        <w:rPr>
+          <w:sz w:val="24"/>
+          <w:lang w:val="nl-NL"/>
+        </w:rPr>
+      </w:pPr>
+      <w:r>
+        <w:rPr>
+          <w:sz w:val="24"/>
+          <w:lang w:val="nl-NL"/>
+        </w:rPr>
+        <w:t xml:space="preserve">Afgeronde User </w:t>
+      </w:r>
+      <w:proofErr w:type="spellStart"/>
+      <w:r>
+        <w:rPr>
+          <w:sz w:val="24"/>
+          <w:lang w:val="nl-NL"/>
+        </w:rPr>
+        <w:t>Stories</w:t>
+      </w:r>
+      <w:proofErr w:type="spellEnd"/>
+    </w:p>
+    <w:p>
+      <w:pPr>
+        <w:pStyle w:val="Lijstalinea"/>
+        <w:numPr>
+          <w:ilvl w:val="0"/>
+          <w:numId w:val="5"/>
+        </w:numPr>
+      </w:pPr>
+      <w:r>
+        <w:t>Als speler wil ik voorwerpen kunnen oppakken om mijn karakter sterker te maken</w:t>
+      </w:r>
+    </w:p>
+    <w:p>
+      <w:pPr>
+        <w:pStyle w:val="Lijstalinea"/>
+        <w:numPr>
+          <w:ilvl w:val="0"/>
+          <w:numId w:val="5"/>
+        </w:numPr>
+      </w:pPr>
+      <w:r>
+        <w:t>Als speler wil ik met de camera mijn karakter volgen zodat hij niet het spel uit loopt</w:t>
+      </w:r>
+    </w:p>
+    <w:p>
+      <w:pPr>
+        <w:pStyle w:val="Lijstalinea"/>
+        <w:numPr>
+          <w:ilvl w:val="0"/>
+          <w:numId w:val="5"/>
+        </w:numPr>
+      </w:pPr>
+      <w:r>
+        <w:t>Als speler wil ik punten kunnen verdienen om de hoogste score te behalen</w:t>
+      </w:r>
+    </w:p>
+    <w:p>
+      <w:pPr>
+        <w:pStyle w:val="Lijstalinea"/>
+        <w:numPr>
+          <w:ilvl w:val="0"/>
+          <w:numId w:val="5"/>
+        </w:numPr>
+      </w:pPr>
+      <w:r>
+        <w:t>Als een speler wil ik een timer kunnen zien om bij te houden hoe lang ik over het spel doe</w:t>
+      </w:r>
+    </w:p>
+    <w:p>
+      <w:pPr>
+        <w:pStyle w:val="Lijstalinea"/>
+        <w:numPr>
+          <w:ilvl w:val="0"/>
+          <w:numId w:val="5"/>
+        </w:numPr>
+      </w:pPr>
+      <w:r>
+        <w:t>Als speler wil ik op platformen kunnen lopen om vijanden te ontwijken</w:t>
+      </w:r>
+    </w:p>
+    <w:p>
+      <w:pPr>
+        <w:pStyle w:val="Kop2"/>
+        <w:rPr>
+          <w:lang w:val="en-GB"/>
+        </w:rPr>
+      </w:pPr>
+      <w:proofErr w:type="spellStart"/>
+      <w:r>
+        <w:rPr>
+          <w:sz w:val="24"/>
+          <w:lang w:val="en-GB"/>
+        </w:rPr>
+        <w:t>Verdere</w:t>
+      </w:r>
+      <w:proofErr w:type="spellEnd"/>
+      <w:r>
+        <w:rPr>
+          <w:sz w:val="24"/>
+          <w:lang w:val="en-GB"/>
+        </w:rPr>
+        <w:t xml:space="preserve"> User Stories</w:t>
+      </w:r>
+      <w:r>
+        <w:rPr>
+          <w:sz w:val="24"/>
+          <w:lang w:val="en-GB"/>
+        </w:rPr>
+        <w:t xml:space="preserve"> / To do</w:t>
       </w:r>
     </w:p>
     <w:p>
@@ -290,131 +466,6 @@
         </w:numPr>
       </w:pPr>
       <w:r>
-        <w:t>Jessy Visch</w:t>
-      </w:r>
-    </w:p>
-    <w:p>
-      <w:pPr>
-        <w:pStyle w:val="Lijstalinea"/>
-        <w:numPr>
-          <w:ilvl w:val="1"/>
-          <w:numId w:val="3"/>
-        </w:numPr>
-      </w:pPr>
-      <w:r>
-        <w:t>Als speler wil ik met de camera mijn karakter volgen zodat hij niet het spel uit loopt</w:t>
-      </w:r>
-    </w:p>
-    <w:p>
-      <w:pPr>
-        <w:pStyle w:val="Lijstalinea"/>
-        <w:numPr>
-          <w:ilvl w:val="0"/>
-          <w:numId w:val="3"/>
-        </w:numPr>
-      </w:pPr>
-      <w:r>
-        <w:t>Kevin Damen</w:t>
-      </w:r>
-    </w:p>
-    <w:p>
-      <w:pPr>
-        <w:pStyle w:val="Lijstalinea"/>
-        <w:numPr>
-          <w:ilvl w:val="1"/>
-          <w:numId w:val="3"/>
-        </w:numPr>
-      </w:pPr>
-      <w:r>
-        <w:t>Als speler wil ik punten kunnen verdienen om de hoogste score te behalen</w:t>
-      </w:r>
-    </w:p>
-    <w:p>
-      <w:pPr>
-        <w:pStyle w:val="Lijstalinea"/>
-        <w:numPr>
-          <w:ilvl w:val="1"/>
-          <w:numId w:val="3"/>
-        </w:numPr>
-      </w:pPr>
-      <w:r>
-        <w:t>Als een speler wil ik een timer kunnen zien om bij te houden hoe lang ik over het spel doe</w:t>
-      </w:r>
-    </w:p>
-    <w:p>
-      <w:pPr>
-        <w:pStyle w:val="Kop2"/>
-        <w:rPr>
-          <w:sz w:val="24"/>
-          <w:lang w:val="nl-NL"/>
-        </w:rPr>
-      </w:pPr>
-      <w:r>
-        <w:rPr>
-          <w:sz w:val="24"/>
-          <w:lang w:val="nl-NL"/>
-        </w:rPr>
-        <w:t xml:space="preserve">Afgeronde User </w:t>
-      </w:r>
-      <w:proofErr w:type="spellStart"/>
-      <w:r>
-        <w:rPr>
-          <w:sz w:val="24"/>
-          <w:lang w:val="nl-NL"/>
-        </w:rPr>
-        <w:t>Stories</w:t>
-      </w:r>
-      <w:proofErr w:type="spellEnd"/>
-    </w:p>
-    <w:p>
-      <w:pPr>
-        <w:pStyle w:val="Lijstalinea"/>
-        <w:numPr>
-          <w:ilvl w:val="0"/>
-          <w:numId w:val="5"/>
-        </w:numPr>
-      </w:pPr>
-    </w:p>
-    <w:p>
-      <w:pPr>
-        <w:pStyle w:val="Kop2"/>
-        <w:rPr>
-          <w:lang w:val="en-GB"/>
-        </w:rPr>
-      </w:pPr>
-      <w:proofErr w:type="spellStart"/>
-      <w:r>
-        <w:rPr>
-          <w:sz w:val="24"/>
-          <w:lang w:val="en-GB"/>
-        </w:rPr>
-        <w:t>Verdere</w:t>
-      </w:r>
-      <w:proofErr w:type="spellEnd"/>
-      <w:r>
-        <w:rPr>
-          <w:sz w:val="24"/>
-          <w:lang w:val="en-GB"/>
-        </w:rPr>
-        <w:t xml:space="preserve"> User Stories</w:t>
-      </w:r>
-      <w:r>
-        <w:rPr>
-          <w:sz w:val="24"/>
-          <w:lang w:val="en-GB"/>
-        </w:rPr>
-        <w:t xml:space="preserve"> / To do</w:t>
-      </w:r>
-    </w:p>
-    <w:p>
-      <w:pPr>
-        <w:pStyle w:val="Lijstalinea"/>
-        <w:numPr>
-          <w:ilvl w:val="0"/>
-          <w:numId w:val="3"/>
-        </w:numPr>
-      </w:pPr>
-      <w:r>
         <w:t>Als een speler wil ik op de escape knop kunnen drukken om het spel te pauzeren</w:t>
       </w:r>
       <w:r>
@@ -430,7 +481,7 @@
         </w:numPr>
       </w:pPr>
       <w:r>
-        <w:t>Als een speler wil ik op de spatie knop kunnen drukken om een aanval te doen</w:t>
+        <w:t>Als speler wil ik de naam van het level kunnen zien om voortgang bij te houden</w:t>
       </w:r>
     </w:p>
     <w:p>
@@ -442,7 +493,7 @@
         </w:numPr>
       </w:pPr>
       <w:r>
-        <w:t>Als speler wil ik de naam van het level kunnen zien om voortgang bij te houden</w:t>
+        <w:t>Als een speler wil ik vijanden kunnen zien aanvallen om deze te ontwijken</w:t>
       </w:r>
     </w:p>
     <w:p>
@@ -454,6 +505,7 @@
         </w:numPr>
       </w:pPr>
       <w:r>
+        <w:lastRenderedPageBreak/>
         <w:t>Als speler wil ik de punten van andere spelers wereldwijd kunnen zien om scores te vergelijken</w:t>
       </w:r>
     </w:p>
@@ -490,7 +542,6 @@
         </w:numPr>
       </w:pPr>
       <w:r>
-        <w:lastRenderedPageBreak/>
         <w:t xml:space="preserve">Als speler wil ik levens kunnen oppakken </w:t>
       </w:r>
       <w:r>
@@ -507,18 +558,6 @@
       </w:pPr>
       <w:r>
         <w:t>Als speler wil ik meerdere levels kunnen spelen om meer waarde uit het spel te halen</w:t>
-      </w:r>
-    </w:p>
-    <w:p>
-      <w:pPr>
-        <w:pStyle w:val="Lijstalinea"/>
-        <w:numPr>
-          <w:ilvl w:val="0"/>
-          <w:numId w:val="4"/>
-        </w:numPr>
-      </w:pPr>
-      <w:r>
-        <w:t>Als speler wil ik op platformen kunnen lopen om vijanden te ontwijken</w:t>
       </w:r>
     </w:p>
     <w:p>
@@ -1137,7 +1176,7 @@
         <w:rFonts w:ascii="Symbol" w:hAnsi="Symbol" w:hint="default"/>
       </w:rPr>
     </w:lvl>
-    <w:lvl w:ilvl="1" w:tplc="08090003" w:tentative="1">
+    <w:lvl w:ilvl="1" w:tplc="08090003">
       <w:start w:val="1"/>
       <w:numFmt w:val="bullet"/>
       <w:lvlText w:val="o"/>
@@ -2155,15 +2194,6 @@
 </file>
 
 <file path=customXml/item1.xml><?xml version="1.0" encoding="utf-8"?>
-<?mso-contentType ?>
-<FormTemplates xmlns="http://schemas.microsoft.com/sharepoint/v3/contenttype/forms">
-  <Display>DocumentLibraryForm</Display>
-  <Edit>DocumentLibraryForm</Edit>
-  <New>DocumentLibraryForm</New>
-</FormTemplates>
-</file>
-
-<file path=customXml/item2.xml><?xml version="1.0" encoding="utf-8"?>
 <ct:contentTypeSchema xmlns:ct="http://schemas.microsoft.com/office/2006/metadata/contentType" xmlns:ma="http://schemas.microsoft.com/office/2006/metadata/properties/metaAttributes" ct:_="" ma:_="" ma:contentTypeName="Document" ma:contentTypeID="0x010100494F28C38F3BC84D87249B349508E0E3" ma:contentTypeVersion="" ma:contentTypeDescription="Een nieuw document maken." ma:contentTypeScope="" ma:versionID="8f9e81f2aa02d6abff70412954db54e9">
   <xsd:schema xmlns:xsd="http://www.w3.org/2001/XMLSchema" xmlns:xs="http://www.w3.org/2001/XMLSchema" xmlns:p="http://schemas.microsoft.com/office/2006/metadata/properties" xmlns:ns2="$ListId:Studiemateriaal;" targetNamespace="http://schemas.microsoft.com/office/2006/metadata/properties" ma:root="true" ma:fieldsID="2453d5120efbc7ec4a4ac5faf5d2d79d" ns2:_="">
     <xsd:import namespace="$ListId:Studiemateriaal;"/>
@@ -2320,6 +2350,15 @@
 </ct:contentTypeSchema>
 </file>
 
+<file path=customXml/item2.xml><?xml version="1.0" encoding="utf-8"?>
+<?mso-contentType ?>
+<FormTemplates xmlns="http://schemas.microsoft.com/sharepoint/v3/contenttype/forms">
+  <Display>DocumentLibraryForm</Display>
+  <Edit>DocumentLibraryForm</Edit>
+  <New>DocumentLibraryForm</New>
+</FormTemplates>
+</file>
+
 <file path=customXml/item3.xml><?xml version="1.0" encoding="utf-8"?>
 <p:properties xmlns:p="http://schemas.microsoft.com/office/2006/metadata/properties" xmlns:xsi="http://www.w3.org/2001/XMLSchema-instance" xmlns:pc="http://schemas.microsoft.com/office/infopath/2007/PartnerControls">
   <documentManagement>
@@ -2331,14 +2370,6 @@
 </file>
 
 <file path=customXml/itemProps1.xml><?xml version="1.0" encoding="utf-8"?>
-<ds:datastoreItem xmlns:ds="http://schemas.openxmlformats.org/officeDocument/2006/customXml" ds:itemID="{63F7933D-0AE8-4ADE-A81F-3B94AB668EA8}">
-  <ds:schemaRefs>
-    <ds:schemaRef ds:uri="http://schemas.microsoft.com/sharepoint/v3/contenttype/forms"/>
-  </ds:schemaRefs>
-</ds:datastoreItem>
-</file>
-
-<file path=customXml/itemProps2.xml><?xml version="1.0" encoding="utf-8"?>
 <ds:datastoreItem xmlns:ds="http://schemas.openxmlformats.org/officeDocument/2006/customXml" ds:itemID="{A85AD33D-A8CA-4BC9-A611-C172D91BE606}">
   <ds:schemaRefs>
     <ds:schemaRef ds:uri="http://schemas.microsoft.com/office/2006/metadata/contentType"/>
@@ -2356,6 +2387,14 @@
 </ds:datastoreItem>
 </file>
 
+<file path=customXml/itemProps2.xml><?xml version="1.0" encoding="utf-8"?>
+<ds:datastoreItem xmlns:ds="http://schemas.openxmlformats.org/officeDocument/2006/customXml" ds:itemID="{63F7933D-0AE8-4ADE-A81F-3B94AB668EA8}">
+  <ds:schemaRefs>
+    <ds:schemaRef ds:uri="http://schemas.microsoft.com/sharepoint/v3/contenttype/forms"/>
+  </ds:schemaRefs>
+</ds:datastoreItem>
+</file>
+
 <file path=customXml/itemProps3.xml><?xml version="1.0" encoding="utf-8"?>
 <ds:datastoreItem xmlns:ds="http://schemas.openxmlformats.org/officeDocument/2006/customXml" ds:itemID="{245CF26A-A19D-4A25-AEDA-6DE52EDB04B5}">
   <ds:schemaRefs>

</xml_diff>

<commit_message>
Create new sprint report. Added code to Enemy to allow collision with weaponRect. Created getter for weaponRect in player
</commit_message>
<xml_diff>
--- a/Doc/Sprintverslag 01-10-2015.docx
+++ b/Doc/Sprintverslag 01-10-2015.docx
@@ -113,15 +113,7 @@
     </w:p>
     <w:p>
       <w:r>
-        <w:t>Het team heeft een aantal user-</w:t>
-      </w:r>
-      <w:proofErr w:type="spellStart"/>
-      <w:r>
-        <w:t>stories</w:t>
-      </w:r>
-      <w:proofErr w:type="spellEnd"/>
-      <w:r>
-        <w:t xml:space="preserve"> gekozen om uit te werken tot een werkend geheel. Dit document is een verslag van de resultaten.</w:t>
+        <w:t>Het team heeft een aantal user-stories gekozen om uit te werken tot een werkend geheel. Dit document is een verslag van de resultaten.</w:t>
       </w:r>
     </w:p>
     <w:p>
@@ -138,13 +130,8 @@
         </w:numPr>
       </w:pPr>
       <w:r>
-        <w:t xml:space="preserve">Geplande user </w:t>
-      </w:r>
-      <w:proofErr w:type="spellStart"/>
-      <w:r>
-        <w:t>stories</w:t>
-      </w:r>
-      <w:proofErr w:type="spellEnd"/>
+        <w:t>Geplande user stories</w:t>
+      </w:r>
     </w:p>
     <w:p>
       <w:pPr>
@@ -155,13 +142,8 @@
         </w:numPr>
       </w:pPr>
       <w:r>
-        <w:t xml:space="preserve">Afgeronde user </w:t>
-      </w:r>
-      <w:proofErr w:type="spellStart"/>
-      <w:r>
-        <w:t>stories</w:t>
-      </w:r>
-      <w:proofErr w:type="spellEnd"/>
+        <w:t>Afgeronde user stories</w:t>
+      </w:r>
     </w:p>
     <w:p>
       <w:pPr>
@@ -172,13 +154,8 @@
         </w:numPr>
       </w:pPr>
       <w:r>
-        <w:t xml:space="preserve">Verdere user </w:t>
-      </w:r>
-      <w:proofErr w:type="spellStart"/>
-      <w:r>
-        <w:t>stories</w:t>
-      </w:r>
-      <w:proofErr w:type="spellEnd"/>
+        <w:t>Verdere user stories</w:t>
+      </w:r>
     </w:p>
     <w:p>
       <w:pPr>
@@ -212,17 +189,8 @@
           <w:sz w:val="24"/>
           <w:lang w:val="nl-NL"/>
         </w:rPr>
-        <w:t xml:space="preserve"> User </w:t>
-      </w:r>
-      <w:proofErr w:type="spellStart"/>
-      <w:r>
-        <w:rPr>
-          <w:sz w:val="24"/>
-          <w:lang w:val="nl-NL"/>
-        </w:rPr>
-        <w:t>Stories</w:t>
-      </w:r>
-      <w:proofErr w:type="spellEnd"/>
+        <w:t xml:space="preserve"> User Stories</w:t>
+      </w:r>
       <w:r>
         <w:rPr>
           <w:sz w:val="24"/>
@@ -302,8 +270,6 @@
       <w:r>
         <w:t>Als speler wil ik met de camera mijn karakter volgen zodat hij niet het spel uit loopt</w:t>
       </w:r>
-      <w:bookmarkStart w:id="0" w:name="_GoBack"/>
-      <w:bookmarkEnd w:id="0"/>
     </w:p>
     <w:p>
       <w:pPr>
@@ -354,17 +320,8 @@
           <w:sz w:val="24"/>
           <w:lang w:val="nl-NL"/>
         </w:rPr>
-        <w:t xml:space="preserve">Afgeronde User </w:t>
-      </w:r>
-      <w:proofErr w:type="spellStart"/>
-      <w:r>
-        <w:rPr>
-          <w:sz w:val="24"/>
-          <w:lang w:val="nl-NL"/>
-        </w:rPr>
-        <w:t>Stories</w:t>
-      </w:r>
-      <w:proofErr w:type="spellEnd"/>
+        <w:t>Afgeronde User Stories</w:t>
+      </w:r>
     </w:p>
     <w:p>
       <w:pPr>
@@ -433,21 +390,12 @@
           <w:lang w:val="en-GB"/>
         </w:rPr>
       </w:pPr>
-      <w:proofErr w:type="spellStart"/>
       <w:r>
         <w:rPr>
           <w:sz w:val="24"/>
           <w:lang w:val="en-GB"/>
         </w:rPr>
-        <w:t>Verdere</w:t>
-      </w:r>
-      <w:proofErr w:type="spellEnd"/>
-      <w:r>
-        <w:rPr>
-          <w:sz w:val="24"/>
-          <w:lang w:val="en-GB"/>
-        </w:rPr>
-        <w:t xml:space="preserve"> User Stories</w:t>
+        <w:t>Verdere User Stories</w:t>
       </w:r>
       <w:r>
         <w:rPr>
@@ -576,7 +524,22 @@
         <w:t>Beschrijving activiteiten</w:t>
       </w:r>
     </w:p>
-    <w:p/>
+    <w:p>
+      <w:r>
+        <w:t>Alle activiteiten werden zonder te veel moeite uitgevoerd.</w:t>
+      </w:r>
+    </w:p>
+    <w:p>
+      <w:r>
+        <w:t>Voor de User story “</w:t>
+      </w:r>
+      <w:r>
+        <w:t>Als een speler wil ik springen zodat ik op platformen kan komen</w:t>
+      </w:r>
+      <w:r>
+        <w:t>” was er een probleem waarbij het speler karakter niet goed reageerde op zwaartekracht. Hierbij hebben wij advies gevraagd aan een docent waardoor wij deze user story alsnog successvol konden afronden.</w:t>
+      </w:r>
+    </w:p>
     <w:p>
       <w:pPr>
         <w:pStyle w:val="Kop2"/>
@@ -591,7 +554,13 @@
         <w:t>Conclusie</w:t>
       </w:r>
     </w:p>
-    <w:p/>
+    <w:p>
+      <w:r>
+        <w:t>Alle user-stories die gepland waren hebben wij kunnen voltooien. Wij zullen deze resultaten in weging nemen wanneer wij aan de volgende sprint beginnen.</w:t>
+      </w:r>
+      <w:bookmarkStart w:id="0" w:name="_GoBack"/>
+      <w:bookmarkEnd w:id="0"/>
+    </w:p>
     <w:sectPr>
       <w:footerReference w:type="default" r:id="rId10"/>
       <w:pgSz w:w="11906" w:h="16838"/>
@@ -662,7 +631,7 @@
           <w:rPr>
             <w:noProof/>
           </w:rPr>
-          <w:t>2</w:t>
+          <w:t>1</w:t>
         </w:r>
         <w:r>
           <w:rPr>
@@ -2194,6 +2163,15 @@
 </file>
 
 <file path=customXml/item1.xml><?xml version="1.0" encoding="utf-8"?>
+<?mso-contentType ?>
+<FormTemplates xmlns="http://schemas.microsoft.com/sharepoint/v3/contenttype/forms">
+  <Display>DocumentLibraryForm</Display>
+  <Edit>DocumentLibraryForm</Edit>
+  <New>DocumentLibraryForm</New>
+</FormTemplates>
+</file>
+
+<file path=customXml/item2.xml><?xml version="1.0" encoding="utf-8"?>
 <ct:contentTypeSchema xmlns:ct="http://schemas.microsoft.com/office/2006/metadata/contentType" xmlns:ma="http://schemas.microsoft.com/office/2006/metadata/properties/metaAttributes" ct:_="" ma:_="" ma:contentTypeName="Document" ma:contentTypeID="0x010100494F28C38F3BC84D87249B349508E0E3" ma:contentTypeVersion="" ma:contentTypeDescription="Een nieuw document maken." ma:contentTypeScope="" ma:versionID="8f9e81f2aa02d6abff70412954db54e9">
   <xsd:schema xmlns:xsd="http://www.w3.org/2001/XMLSchema" xmlns:xs="http://www.w3.org/2001/XMLSchema" xmlns:p="http://schemas.microsoft.com/office/2006/metadata/properties" xmlns:ns2="$ListId:Studiemateriaal;" targetNamespace="http://schemas.microsoft.com/office/2006/metadata/properties" ma:root="true" ma:fieldsID="2453d5120efbc7ec4a4ac5faf5d2d79d" ns2:_="">
     <xsd:import namespace="$ListId:Studiemateriaal;"/>
@@ -2350,15 +2328,6 @@
 </ct:contentTypeSchema>
 </file>
 
-<file path=customXml/item2.xml><?xml version="1.0" encoding="utf-8"?>
-<?mso-contentType ?>
-<FormTemplates xmlns="http://schemas.microsoft.com/sharepoint/v3/contenttype/forms">
-  <Display>DocumentLibraryForm</Display>
-  <Edit>DocumentLibraryForm</Edit>
-  <New>DocumentLibraryForm</New>
-</FormTemplates>
-</file>
-
 <file path=customXml/item3.xml><?xml version="1.0" encoding="utf-8"?>
 <p:properties xmlns:p="http://schemas.microsoft.com/office/2006/metadata/properties" xmlns:xsi="http://www.w3.org/2001/XMLSchema-instance" xmlns:pc="http://schemas.microsoft.com/office/infopath/2007/PartnerControls">
   <documentManagement>
@@ -2370,6 +2339,14 @@
 </file>
 
 <file path=customXml/itemProps1.xml><?xml version="1.0" encoding="utf-8"?>
+<ds:datastoreItem xmlns:ds="http://schemas.openxmlformats.org/officeDocument/2006/customXml" ds:itemID="{63F7933D-0AE8-4ADE-A81F-3B94AB668EA8}">
+  <ds:schemaRefs>
+    <ds:schemaRef ds:uri="http://schemas.microsoft.com/sharepoint/v3/contenttype/forms"/>
+  </ds:schemaRefs>
+</ds:datastoreItem>
+</file>
+
+<file path=customXml/itemProps2.xml><?xml version="1.0" encoding="utf-8"?>
 <ds:datastoreItem xmlns:ds="http://schemas.openxmlformats.org/officeDocument/2006/customXml" ds:itemID="{A85AD33D-A8CA-4BC9-A611-C172D91BE606}">
   <ds:schemaRefs>
     <ds:schemaRef ds:uri="http://schemas.microsoft.com/office/2006/metadata/contentType"/>
@@ -2387,14 +2364,6 @@
 </ds:datastoreItem>
 </file>
 
-<file path=customXml/itemProps2.xml><?xml version="1.0" encoding="utf-8"?>
-<ds:datastoreItem xmlns:ds="http://schemas.openxmlformats.org/officeDocument/2006/customXml" ds:itemID="{63F7933D-0AE8-4ADE-A81F-3B94AB668EA8}">
-  <ds:schemaRefs>
-    <ds:schemaRef ds:uri="http://schemas.microsoft.com/sharepoint/v3/contenttype/forms"/>
-  </ds:schemaRefs>
-</ds:datastoreItem>
-</file>
-
 <file path=customXml/itemProps3.xml><?xml version="1.0" encoding="utf-8"?>
 <ds:datastoreItem xmlns:ds="http://schemas.openxmlformats.org/officeDocument/2006/customXml" ds:itemID="{245CF26A-A19D-4A25-AEDA-6DE52EDB04B5}">
   <ds:schemaRefs>

</xml_diff>

<commit_message>
Small change to old sprintverslag and created new sprintverslag
</commit_message>
<xml_diff>
--- a/Doc/Sprintverslag 01-10-2015.docx
+++ b/Doc/Sprintverslag 01-10-2015.docx
@@ -108,20 +108,20 @@
         <w:t xml:space="preserve"> tot</w:t>
       </w:r>
       <w:r>
-        <w:t xml:space="preserve"> de eerste sprint voor het project Ejento 148.</w:t>
-      </w:r>
-    </w:p>
-    <w:p>
-      <w:r>
-        <w:t>Het team heeft een aantal user-</w:t>
-      </w:r>
-      <w:proofErr w:type="spellStart"/>
-      <w:r>
-        <w:t>stories</w:t>
-      </w:r>
-      <w:proofErr w:type="spellEnd"/>
-      <w:r>
-        <w:t xml:space="preserve"> gekozen om uit te werken tot een werkend geheel. Dit document is een verslag van de resultaten.</w:t>
+        <w:t xml:space="preserve"> de </w:t>
+      </w:r>
+      <w:r>
+        <w:t>tweede</w:t>
+      </w:r>
+      <w:bookmarkStart w:id="0" w:name="_GoBack"/>
+      <w:bookmarkEnd w:id="0"/>
+      <w:r>
+        <w:t xml:space="preserve"> sprint voor het project Ejento 148.</w:t>
+      </w:r>
+    </w:p>
+    <w:p>
+      <w:r>
+        <w:t>Het team heeft een aantal user-stories gekozen om uit te werken tot een werkend geheel. Dit document is een verslag van de resultaten.</w:t>
       </w:r>
     </w:p>
     <w:p>
@@ -138,13 +138,8 @@
         </w:numPr>
       </w:pPr>
       <w:r>
-        <w:t xml:space="preserve">Geplande user </w:t>
-      </w:r>
-      <w:proofErr w:type="spellStart"/>
-      <w:r>
-        <w:t>stories</w:t>
-      </w:r>
-      <w:proofErr w:type="spellEnd"/>
+        <w:t>Geplande user stories</w:t>
+      </w:r>
     </w:p>
     <w:p>
       <w:pPr>
@@ -155,13 +150,8 @@
         </w:numPr>
       </w:pPr>
       <w:r>
-        <w:t xml:space="preserve">Afgeronde user </w:t>
-      </w:r>
-      <w:proofErr w:type="spellStart"/>
-      <w:r>
-        <w:t>stories</w:t>
-      </w:r>
-      <w:proofErr w:type="spellEnd"/>
+        <w:t>Afgeronde user stories</w:t>
+      </w:r>
     </w:p>
     <w:p>
       <w:pPr>
@@ -172,13 +162,8 @@
         </w:numPr>
       </w:pPr>
       <w:r>
-        <w:t xml:space="preserve">Verdere user </w:t>
-      </w:r>
-      <w:proofErr w:type="spellStart"/>
-      <w:r>
-        <w:t>stories</w:t>
-      </w:r>
-      <w:proofErr w:type="spellEnd"/>
+        <w:t>Verdere user stories</w:t>
+      </w:r>
     </w:p>
     <w:p>
       <w:pPr>
@@ -212,17 +197,8 @@
           <w:sz w:val="24"/>
           <w:lang w:val="nl-NL"/>
         </w:rPr>
-        <w:t xml:space="preserve"> User </w:t>
-      </w:r>
-      <w:proofErr w:type="spellStart"/>
-      <w:r>
-        <w:rPr>
-          <w:sz w:val="24"/>
-          <w:lang w:val="nl-NL"/>
-        </w:rPr>
-        <w:t>Stories</w:t>
-      </w:r>
-      <w:proofErr w:type="spellEnd"/>
+        <w:t xml:space="preserve"> User Stories</w:t>
+      </w:r>
       <w:r>
         <w:rPr>
           <w:sz w:val="24"/>
@@ -302,8 +278,6 @@
       <w:r>
         <w:t>Als speler wil ik met de camera mijn karakter volgen zodat hij niet het spel uit loopt</w:t>
       </w:r>
-      <w:bookmarkStart w:id="0" w:name="_GoBack"/>
-      <w:bookmarkEnd w:id="0"/>
     </w:p>
     <w:p>
       <w:pPr>
@@ -354,17 +328,8 @@
           <w:sz w:val="24"/>
           <w:lang w:val="nl-NL"/>
         </w:rPr>
-        <w:t xml:space="preserve">Afgeronde User </w:t>
-      </w:r>
-      <w:proofErr w:type="spellStart"/>
-      <w:r>
-        <w:rPr>
-          <w:sz w:val="24"/>
-          <w:lang w:val="nl-NL"/>
-        </w:rPr>
-        <w:t>Stories</w:t>
-      </w:r>
-      <w:proofErr w:type="spellEnd"/>
+        <w:t>Afgeronde User Stories</w:t>
+      </w:r>
     </w:p>
     <w:p>
       <w:pPr>
@@ -433,21 +398,12 @@
           <w:lang w:val="en-GB"/>
         </w:rPr>
       </w:pPr>
-      <w:proofErr w:type="spellStart"/>
       <w:r>
         <w:rPr>
           <w:sz w:val="24"/>
           <w:lang w:val="en-GB"/>
         </w:rPr>
-        <w:t>Verdere</w:t>
-      </w:r>
-      <w:proofErr w:type="spellEnd"/>
-      <w:r>
-        <w:rPr>
-          <w:sz w:val="24"/>
-          <w:lang w:val="en-GB"/>
-        </w:rPr>
-        <w:t xml:space="preserve"> User Stories</w:t>
+        <w:t>Verdere User Stories</w:t>
       </w:r>
       <w:r>
         <w:rPr>
@@ -662,7 +618,7 @@
           <w:rPr>
             <w:noProof/>
           </w:rPr>
-          <w:t>2</w:t>
+          <w:t>1</w:t>
         </w:r>
         <w:r>
           <w:rPr>
@@ -2194,6 +2150,15 @@
 </file>
 
 <file path=customXml/item1.xml><?xml version="1.0" encoding="utf-8"?>
+<?mso-contentType ?>
+<FormTemplates xmlns="http://schemas.microsoft.com/sharepoint/v3/contenttype/forms">
+  <Display>DocumentLibraryForm</Display>
+  <Edit>DocumentLibraryForm</Edit>
+  <New>DocumentLibraryForm</New>
+</FormTemplates>
+</file>
+
+<file path=customXml/item2.xml><?xml version="1.0" encoding="utf-8"?>
 <ct:contentTypeSchema xmlns:ct="http://schemas.microsoft.com/office/2006/metadata/contentType" xmlns:ma="http://schemas.microsoft.com/office/2006/metadata/properties/metaAttributes" ct:_="" ma:_="" ma:contentTypeName="Document" ma:contentTypeID="0x010100494F28C38F3BC84D87249B349508E0E3" ma:contentTypeVersion="" ma:contentTypeDescription="Een nieuw document maken." ma:contentTypeScope="" ma:versionID="8f9e81f2aa02d6abff70412954db54e9">
   <xsd:schema xmlns:xsd="http://www.w3.org/2001/XMLSchema" xmlns:xs="http://www.w3.org/2001/XMLSchema" xmlns:p="http://schemas.microsoft.com/office/2006/metadata/properties" xmlns:ns2="$ListId:Studiemateriaal;" targetNamespace="http://schemas.microsoft.com/office/2006/metadata/properties" ma:root="true" ma:fieldsID="2453d5120efbc7ec4a4ac5faf5d2d79d" ns2:_="">
     <xsd:import namespace="$ListId:Studiemateriaal;"/>
@@ -2350,15 +2315,6 @@
 </ct:contentTypeSchema>
 </file>
 
-<file path=customXml/item2.xml><?xml version="1.0" encoding="utf-8"?>
-<?mso-contentType ?>
-<FormTemplates xmlns="http://schemas.microsoft.com/sharepoint/v3/contenttype/forms">
-  <Display>DocumentLibraryForm</Display>
-  <Edit>DocumentLibraryForm</Edit>
-  <New>DocumentLibraryForm</New>
-</FormTemplates>
-</file>
-
 <file path=customXml/item3.xml><?xml version="1.0" encoding="utf-8"?>
 <p:properties xmlns:p="http://schemas.microsoft.com/office/2006/metadata/properties" xmlns:xsi="http://www.w3.org/2001/XMLSchema-instance" xmlns:pc="http://schemas.microsoft.com/office/infopath/2007/PartnerControls">
   <documentManagement>
@@ -2370,6 +2326,14 @@
 </file>
 
 <file path=customXml/itemProps1.xml><?xml version="1.0" encoding="utf-8"?>
+<ds:datastoreItem xmlns:ds="http://schemas.openxmlformats.org/officeDocument/2006/customXml" ds:itemID="{63F7933D-0AE8-4ADE-A81F-3B94AB668EA8}">
+  <ds:schemaRefs>
+    <ds:schemaRef ds:uri="http://schemas.microsoft.com/sharepoint/v3/contenttype/forms"/>
+  </ds:schemaRefs>
+</ds:datastoreItem>
+</file>
+
+<file path=customXml/itemProps2.xml><?xml version="1.0" encoding="utf-8"?>
 <ds:datastoreItem xmlns:ds="http://schemas.openxmlformats.org/officeDocument/2006/customXml" ds:itemID="{A85AD33D-A8CA-4BC9-A611-C172D91BE606}">
   <ds:schemaRefs>
     <ds:schemaRef ds:uri="http://schemas.microsoft.com/office/2006/metadata/contentType"/>
@@ -2387,14 +2351,6 @@
 </ds:datastoreItem>
 </file>
 
-<file path=customXml/itemProps2.xml><?xml version="1.0" encoding="utf-8"?>
-<ds:datastoreItem xmlns:ds="http://schemas.openxmlformats.org/officeDocument/2006/customXml" ds:itemID="{63F7933D-0AE8-4ADE-A81F-3B94AB668EA8}">
-  <ds:schemaRefs>
-    <ds:schemaRef ds:uri="http://schemas.microsoft.com/sharepoint/v3/contenttype/forms"/>
-  </ds:schemaRefs>
-</ds:datastoreItem>
-</file>
-
 <file path=customXml/itemProps3.xml><?xml version="1.0" encoding="utf-8"?>
 <ds:datastoreItem xmlns:ds="http://schemas.openxmlformats.org/officeDocument/2006/customXml" ds:itemID="{245CF26A-A19D-4A25-AEDA-6DE52EDB04B5}">
   <ds:schemaRefs>

</xml_diff>